<commit_message>
Wrote solver, subplotted graphs
</commit_message>
<xml_diff>
--- a/writeup.docx
+++ b/writeup.docx
@@ -496,7 +496,25 @@
                     <w:rPr>
                       <w:rFonts w:ascii="Cambria Math" w:eastAsiaTheme="minorEastAsia" w:hAnsi="Cambria Math"/>
                     </w:rPr>
-                    <m:t>i,k,j</m:t>
+                    <m:t>i,</m:t>
+                  </m:r>
+                  <m:r>
+                    <w:rPr>
+                      <w:rFonts w:ascii="Cambria Math" w:eastAsiaTheme="minorEastAsia" w:hAnsi="Cambria Math"/>
+                    </w:rPr>
+                    <m:t>k</m:t>
+                  </m:r>
+                  <m:r>
+                    <w:rPr>
+                      <w:rFonts w:ascii="Cambria Math" w:eastAsiaTheme="minorEastAsia" w:hAnsi="Cambria Math"/>
+                    </w:rPr>
+                    <m:t>,</m:t>
+                  </m:r>
+                  <m:r>
+                    <w:rPr>
+                      <w:rFonts w:ascii="Cambria Math" w:eastAsiaTheme="minorEastAsia" w:hAnsi="Cambria Math"/>
+                    </w:rPr>
+                    <m:t>j</m:t>
                   </m:r>
                 </m:sub>
               </m:sSub>
@@ -1092,6 +1110,8 @@
         </w:rPr>
         <w:t xml:space="preserve"> limited if there are not enough troops to move from the starting zone to the finishing zone. To generalize the model to more than 2 sides, additional equations can be added and the D matrix effect for the new variable should be added to all the other existing equations.</w:t>
       </w:r>
+      <w:bookmarkStart w:id="0" w:name="_GoBack"/>
+      <w:bookmarkEnd w:id="0"/>
     </w:p>
     <w:p>
       <w:pPr>
@@ -1181,10 +1201,24 @@
       </w:r>
     </w:p>
     <w:p>
-      <w:bookmarkStart w:id="0" w:name="_GoBack"/>
-      <w:bookmarkEnd w:id="0"/>
-      <w:r>
-        <w:t>Helm’s Deep is a large valley in the north-western Ered Nimrais of Rohan, also known as the White Mountains. In the second Lord of the Rings movie (</w:t>
+      <w:r>
+        <w:t xml:space="preserve">Helm’s Deep is a large valley in the north-western </w:t>
+      </w:r>
+      <w:proofErr w:type="spellStart"/>
+      <w:r>
+        <w:t>Ered</w:t>
+      </w:r>
+      <w:proofErr w:type="spellEnd"/>
+      <w:r>
+        <w:t xml:space="preserve"> </w:t>
+      </w:r>
+      <w:proofErr w:type="spellStart"/>
+      <w:r>
+        <w:t>Nimrais</w:t>
+      </w:r>
+      <w:proofErr w:type="spellEnd"/>
+      <w:r>
+        <w:t xml:space="preserve"> of Rohan, also known as the White Mountains. In the second Lord of the Rings movie (</w:t>
       </w:r>
       <w:r>
         <w:rPr>
@@ -1193,8 +1227,21 @@
         <w:t>The Two Towers</w:t>
       </w:r>
       <w:r>
-        <w:t>), the fortress of Helm’s Deep has become home to the main army of Rohirrim. The fortress has a very clear tactical advantage in that it can only be attacked from one direction, so any attackers are at a clear disadvantage. During the battle of Helm’s Deep, the Uruk-hai</w:t>
-      </w:r>
+        <w:t xml:space="preserve">), the fortress of Helm’s Deep has become home to the main army of </w:t>
+      </w:r>
+      <w:proofErr w:type="spellStart"/>
+      <w:r>
+        <w:t>Rohirrim</w:t>
+      </w:r>
+      <w:proofErr w:type="spellEnd"/>
+      <w:r>
+        <w:t xml:space="preserve">. The fortress has a very clear tactical advantage in that it can only be attacked from one direction, so any attackers are at a clear disadvantage. During the battle of Helm’s Deep, the </w:t>
+      </w:r>
+      <w:proofErr w:type="spellStart"/>
+      <w:r>
+        <w:t>Uruk-hai</w:t>
+      </w:r>
+      <w:proofErr w:type="spellEnd"/>
       <w:r>
         <w:t xml:space="preserve"> (the attacking army)</w:t>
       </w:r>
@@ -1202,7 +1249,15 @@
         <w:t xml:space="preserve"> </w:t>
       </w:r>
       <w:r>
-        <w:t>have many strategies to siege the fortress. The protagonists of the film fend off waves of Uruk-hai until they breach the barricades, then the heroes retreat to the next level up and continue to fight from there. For our simulation,</w:t>
+        <w:t xml:space="preserve">have many strategies to siege the fortress. The protagonists of the film fend off waves of </w:t>
+      </w:r>
+      <w:proofErr w:type="spellStart"/>
+      <w:r>
+        <w:t>Uruk-hai</w:t>
+      </w:r>
+      <w:proofErr w:type="spellEnd"/>
+      <w:r>
+        <w:t xml:space="preserve"> until they breach the barricades, then the heroes retreat to the next level up and continue to fight from there. For our simulation,</w:t>
       </w:r>
       <w:r>
         <w:t xml:space="preserve"> </w:t>
@@ -1211,7 +1266,31 @@
         <w:t>since each level acts the same after the retreat,</w:t>
       </w:r>
       <w:r>
-        <w:t xml:space="preserve"> we broke up the battlefield into 3 zones. The first zone is where the heroes fight from, the second zone is where the Uruk-hai are trying to scale walls/run up stairs/run down alleys to get to the first zone to attack the heroes, and the third zone is outside the fortress where the Uruk-hai wait before there is room to advance into the </w:t>
+        <w:t xml:space="preserve"> we broke up the battlefield into 3 zones. The first zone is where the heroes fight from, the second zone is where the </w:t>
+      </w:r>
+      <w:proofErr w:type="spellStart"/>
+      <w:r>
+        <w:t>Uruk-hai</w:t>
+      </w:r>
+      <w:proofErr w:type="spellEnd"/>
+      <w:r>
+        <w:t xml:space="preserve"> are trying to scale walls/run </w:t>
+      </w:r>
+      <w:proofErr w:type="spellStart"/>
+      <w:r>
+        <w:t>up stairs</w:t>
+      </w:r>
+      <w:proofErr w:type="spellEnd"/>
+      <w:r>
+        <w:t xml:space="preserve">/run down alleys to get to the first zone to attack the heroes, and the third zone is outside the fortress where the </w:t>
+      </w:r>
+      <w:proofErr w:type="spellStart"/>
+      <w:r>
+        <w:t>Uruk-hai</w:t>
+      </w:r>
+      <w:proofErr w:type="spellEnd"/>
+      <w:r>
+        <w:t xml:space="preserve"> wait before there is room to advance into the </w:t>
       </w:r>
       <w:r>
         <w:t>second zone. In t</w:t>
@@ -1223,10 +1302,26 @@
         <w:t xml:space="preserve"> movie,</w:t>
       </w:r>
       <w:r>
-        <w:t xml:space="preserve"> Uruk-hai army is </w:t>
-      </w:r>
-      <w:r>
-        <w:t xml:space="preserve">described as a monotonous force of around 10,000 melee fighters, while the protagonist force is a mixture of roughly “300 Men and a large group of Elves.” The Elves are archers and the Men are a mix of archers and melee soldiers. The protagonists’ goal is just to hold out until dawn, so Gandalf the White can show up and wipe out the remaining Uruk-hai. </w:t>
+        <w:t xml:space="preserve"> </w:t>
+      </w:r>
+      <w:proofErr w:type="spellStart"/>
+      <w:r>
+        <w:t>Uruk-hai</w:t>
+      </w:r>
+      <w:proofErr w:type="spellEnd"/>
+      <w:r>
+        <w:t xml:space="preserve"> army is </w:t>
+      </w:r>
+      <w:r>
+        <w:t xml:space="preserve">described as a monotonous force of around 10,000 melee fighters, while the protagonist force is a mixture of roughly “300 Men and a large group of Elves.” The Elves are archers and the Men are a mix of archers and melee soldiers. The protagonists’ goal is just to hold out until dawn, so Gandalf the White can show up and wipe out the remaining </w:t>
+      </w:r>
+      <w:proofErr w:type="spellStart"/>
+      <w:r>
+        <w:t>Uruk-hai</w:t>
+      </w:r>
+      <w:proofErr w:type="spellEnd"/>
+      <w:r>
+        <w:t xml:space="preserve">. </w:t>
       </w:r>
     </w:p>
     <w:p/>

</xml_diff>